<commit_message>
Exam supervisors and Dissertation defense supervisors
</commit_message>
<xml_diff>
--- a/PhDManager/wwwroot/templates/dissertation_defense_supervisor_template.docx
+++ b/PhDManager/wwwroot/templates/dissertation_defense_supervisor_template.docx
@@ -1,6 +1,6 @@
 
 <file path=word/document.xml><?xml version="1.0" encoding="utf-8"?>
-<w:document xmlns:wpc="http://schemas.microsoft.com/office/word/2010/wordprocessingCanvas" xmlns:cx="http://schemas.microsoft.com/office/drawing/2014/chartex" xmlns:cx1="http://schemas.microsoft.com/office/drawing/2015/9/8/chartex" xmlns:cx2="http://schemas.microsoft.com/office/drawing/2015/10/21/chartex" xmlns:cx3="http://schemas.microsoft.com/office/drawing/2016/5/9/chartex" xmlns:cx4="http://schemas.microsoft.com/office/drawing/2016/5/10/chartex" xmlns:cx5="http://schemas.microsoft.com/office/drawing/2016/5/11/chartex" xmlns:cx6="http://schemas.microsoft.com/office/drawing/2016/5/12/chartex" xmlns:cx7="http://schemas.microsoft.com/office/drawing/2016/5/13/chartex" xmlns:cx8="http://schemas.microsoft.com/office/drawing/2016/5/14/chartex" xmlns:mc="http://schemas.openxmlformats.org/markup-compatibility/2006" xmlns:aink="http://schemas.microsoft.com/office/drawing/2016/ink" xmlns:am3d="http://schemas.microsoft.com/office/drawing/2017/model3d" xmlns:o="urn:schemas-microsoft-com:office:office" xmlns:oel="http://schemas.microsoft.com/office/2019/extlst" xmlns:r="http://schemas.openxmlformats.org/officeDocument/2006/relationships" xmlns:m="http://schemas.openxmlformats.org/officeDocument/2006/math" xmlns:v="urn:schemas-microsoft-com:vml" xmlns:wp14="http://schemas.microsoft.com/office/word/2010/wordprocessingDrawing" xmlns:wp="http://schemas.openxmlformats.org/drawingml/2006/wordprocessingDrawing" xmlns:w10="urn:schemas-microsoft-com:office:word" xmlns:w="http://schemas.openxmlformats.org/wordprocessingml/2006/main" xmlns:w14="http://schemas.microsoft.com/office/word/2010/wordml" xmlns:w15="http://schemas.microsoft.com/office/word/2012/wordml" xmlns:w16cex="http://schemas.microsoft.com/office/word/2018/wordml/cex" xmlns:w16cid="http://schemas.microsoft.com/office/word/2016/wordml/cid" xmlns:w16="http://schemas.microsoft.com/office/word/2018/wordml" xmlns:w16sdtdh="http://schemas.microsoft.com/office/word/2020/wordml/sdtdatahash" xmlns:w16se="http://schemas.microsoft.com/office/word/2015/wordml/symex" xmlns:wpg="http://schemas.microsoft.com/office/word/2010/wordprocessingGroup" xmlns:wpi="http://schemas.microsoft.com/office/word/2010/wordprocessingInk" xmlns:wne="http://schemas.microsoft.com/office/word/2006/wordml" xmlns:wps="http://schemas.microsoft.com/office/word/2010/wordprocessingShape" mc:Ignorable="w14 w15 w16se w16cid w16 w16cex w16sdtdh wp14">
+<w:document xmlns:wpc="http://schemas.microsoft.com/office/word/2010/wordprocessingCanvas" xmlns:cx="http://schemas.microsoft.com/office/drawing/2014/chartex" xmlns:cx1="http://schemas.microsoft.com/office/drawing/2015/9/8/chartex" xmlns:cx2="http://schemas.microsoft.com/office/drawing/2015/10/21/chartex" xmlns:cx3="http://schemas.microsoft.com/office/drawing/2016/5/9/chartex" xmlns:cx4="http://schemas.microsoft.com/office/drawing/2016/5/10/chartex" xmlns:cx5="http://schemas.microsoft.com/office/drawing/2016/5/11/chartex" xmlns:cx6="http://schemas.microsoft.com/office/drawing/2016/5/12/chartex" xmlns:cx7="http://schemas.microsoft.com/office/drawing/2016/5/13/chartex" xmlns:cx8="http://schemas.microsoft.com/office/drawing/2016/5/14/chartex" xmlns:mc="http://schemas.openxmlformats.org/markup-compatibility/2006" xmlns:aink="http://schemas.microsoft.com/office/drawing/2016/ink" xmlns:am3d="http://schemas.microsoft.com/office/drawing/2017/model3d" xmlns:o="urn:schemas-microsoft-com:office:office" xmlns:oel="http://schemas.microsoft.com/office/2019/extlst" xmlns:r="http://schemas.openxmlformats.org/officeDocument/2006/relationships" xmlns:m="http://schemas.openxmlformats.org/officeDocument/2006/math" xmlns:v="urn:schemas-microsoft-com:vml" xmlns:wp14="http://schemas.microsoft.com/office/word/2010/wordprocessingDrawing" xmlns:wp="http://schemas.openxmlformats.org/drawingml/2006/wordprocessingDrawing" xmlns:w10="urn:schemas-microsoft-com:office:word" xmlns:w="http://schemas.openxmlformats.org/wordprocessingml/2006/main" xmlns:w14="http://schemas.microsoft.com/office/word/2010/wordml" xmlns:w15="http://schemas.microsoft.com/office/word/2012/wordml" xmlns:w16cex="http://schemas.microsoft.com/office/word/2018/wordml/cex" xmlns:w16cid="http://schemas.microsoft.com/office/word/2016/wordml/cid" xmlns:w16="http://schemas.microsoft.com/office/word/2018/wordml" xmlns:w16du="http://schemas.microsoft.com/office/word/2023/wordml/word16du" xmlns:w16sdtdh="http://schemas.microsoft.com/office/word/2020/wordml/sdtdatahash" xmlns:w16sdtfl="http://schemas.microsoft.com/office/word/2024/wordml/sdtformatlock" xmlns:w16se="http://schemas.microsoft.com/office/word/2015/wordml/symex" xmlns:wpg="http://schemas.microsoft.com/office/word/2010/wordprocessingGroup" xmlns:wpi="http://schemas.microsoft.com/office/word/2010/wordprocessingInk" xmlns:wne="http://schemas.microsoft.com/office/word/2006/wordml" xmlns:wps="http://schemas.microsoft.com/office/word/2010/wordprocessingShape" mc:Ignorable="w14 w15 w16se w16cid w16 w16cex w16sdtdh w16sdtfl w16du wp14">
   <w:body>
     <w:p>
       <w:pPr>
@@ -160,7 +160,25 @@
                 <w:sz w:val="20"/>
                 <w:szCs w:val="20"/>
               </w:rPr>
-              <w:t>#=Title=#</w:t>
+              <w:t>{</w:t>
+            </w:r>
+            <w:proofErr w:type="spellStart"/>
+            <w:r>
+              <w:rPr>
+                <w:b/>
+                <w:sz w:val="20"/>
+                <w:szCs w:val="20"/>
+              </w:rPr>
+              <w:t>Student</w:t>
+            </w:r>
+            <w:proofErr w:type="spellEnd"/>
+            <w:r>
+              <w:rPr>
+                <w:b/>
+                <w:sz w:val="20"/>
+                <w:szCs w:val="20"/>
+              </w:rPr>
+              <w:t>}</w:t>
             </w:r>
           </w:p>
         </w:tc>
@@ -204,7 +222,25 @@
                 <w:sz w:val="20"/>
                 <w:szCs w:val="20"/>
               </w:rPr>
-              <w:t>#=Forma=#</w:t>
+              <w:t>{</w:t>
+            </w:r>
+            <w:proofErr w:type="spellStart"/>
+            <w:r>
+              <w:rPr>
+                <w:b/>
+                <w:sz w:val="20"/>
+                <w:szCs w:val="20"/>
+              </w:rPr>
+              <w:t>StudyForm</w:t>
+            </w:r>
+            <w:proofErr w:type="spellEnd"/>
+            <w:r>
+              <w:rPr>
+                <w:b/>
+                <w:sz w:val="20"/>
+                <w:szCs w:val="20"/>
+              </w:rPr>
+              <w:t>}</w:t>
             </w:r>
           </w:p>
         </w:tc>
@@ -248,7 +284,25 @@
                 <w:sz w:val="20"/>
                 <w:szCs w:val="20"/>
               </w:rPr>
-              <w:t>#=StProgram=#</w:t>
+              <w:t>{</w:t>
+            </w:r>
+            <w:proofErr w:type="spellStart"/>
+            <w:r>
+              <w:rPr>
+                <w:b/>
+                <w:sz w:val="20"/>
+                <w:szCs w:val="20"/>
+              </w:rPr>
+              <w:t>StudyProgram</w:t>
+            </w:r>
+            <w:proofErr w:type="spellEnd"/>
+            <w:r>
+              <w:rPr>
+                <w:b/>
+                <w:sz w:val="20"/>
+                <w:szCs w:val="20"/>
+              </w:rPr>
+              <w:t>}</w:t>
             </w:r>
           </w:p>
         </w:tc>
@@ -292,7 +346,25 @@
                 <w:sz w:val="20"/>
                 <w:szCs w:val="20"/>
               </w:rPr>
-              <w:t>#=StOdbor=#</w:t>
+              <w:t>{</w:t>
+            </w:r>
+            <w:proofErr w:type="spellStart"/>
+            <w:r>
+              <w:rPr>
+                <w:b/>
+                <w:sz w:val="20"/>
+                <w:szCs w:val="20"/>
+              </w:rPr>
+              <w:t>StudyField</w:t>
+            </w:r>
+            <w:proofErr w:type="spellEnd"/>
+            <w:r>
+              <w:rPr>
+                <w:b/>
+                <w:sz w:val="20"/>
+                <w:szCs w:val="20"/>
+              </w:rPr>
+              <w:t>}</w:t>
             </w:r>
           </w:p>
         </w:tc>
@@ -338,7 +410,7 @@
                 <w:szCs w:val="20"/>
                 <w:lang w:val="en-US"/>
               </w:rPr>
-              <w:t>#=Katedra=#</w:t>
+              <w:t>{Department}</w:t>
             </w:r>
           </w:p>
         </w:tc>
@@ -382,7 +454,25 @@
                 <w:sz w:val="20"/>
                 <w:szCs w:val="20"/>
               </w:rPr>
-              <w:t>#=Skolitel=#</w:t>
+              <w:t>{</w:t>
+            </w:r>
+            <w:proofErr w:type="spellStart"/>
+            <w:r>
+              <w:rPr>
+                <w:b/>
+                <w:sz w:val="20"/>
+                <w:szCs w:val="20"/>
+              </w:rPr>
+              <w:t>Supervisor</w:t>
+            </w:r>
+            <w:proofErr w:type="spellEnd"/>
+            <w:r>
+              <w:rPr>
+                <w:b/>
+                <w:sz w:val="20"/>
+                <w:szCs w:val="20"/>
+              </w:rPr>
+              <w:t>}</w:t>
             </w:r>
           </w:p>
         </w:tc>
@@ -442,7 +532,25 @@
                 <w:sz w:val="20"/>
                 <w:szCs w:val="20"/>
               </w:rPr>
-              <w:t>#=Nastup=#</w:t>
+              <w:t>{</w:t>
+            </w:r>
+            <w:proofErr w:type="spellStart"/>
+            <w:r>
+              <w:rPr>
+                <w:b/>
+                <w:sz w:val="20"/>
+                <w:szCs w:val="20"/>
+              </w:rPr>
+              <w:t>StudyStartDate</w:t>
+            </w:r>
+            <w:proofErr w:type="spellEnd"/>
+            <w:r>
+              <w:rPr>
+                <w:b/>
+                <w:sz w:val="20"/>
+                <w:szCs w:val="20"/>
+              </w:rPr>
+              <w:t>}</w:t>
             </w:r>
           </w:p>
         </w:tc>
@@ -487,7 +595,27 @@
                 <w:szCs w:val="20"/>
                 <w:lang w:val="en-US"/>
               </w:rPr>
-              <w:t>#=UkonceniePlan=#</w:t>
+              <w:t>{</w:t>
+            </w:r>
+            <w:proofErr w:type="spellStart"/>
+            <w:r>
+              <w:rPr>
+                <w:b/>
+                <w:sz w:val="20"/>
+                <w:szCs w:val="20"/>
+                <w:lang w:val="en-US"/>
+              </w:rPr>
+              <w:t>StudyEndDate</w:t>
+            </w:r>
+            <w:proofErr w:type="spellEnd"/>
+            <w:r>
+              <w:rPr>
+                <w:b/>
+                <w:sz w:val="20"/>
+                <w:szCs w:val="20"/>
+                <w:lang w:val="en-US"/>
+              </w:rPr>
+              <w:t>}</w:t>
             </w:r>
           </w:p>
         </w:tc>
@@ -531,7 +659,25 @@
                 <w:sz w:val="20"/>
                 <w:szCs w:val="20"/>
               </w:rPr>
-              <w:t>#=Kredity=#</w:t>
+              <w:t>{</w:t>
+            </w:r>
+            <w:proofErr w:type="spellStart"/>
+            <w:r>
+              <w:rPr>
+                <w:b/>
+                <w:sz w:val="20"/>
+                <w:szCs w:val="20"/>
+              </w:rPr>
+              <w:t>CreditsCount</w:t>
+            </w:r>
+            <w:proofErr w:type="spellEnd"/>
+            <w:r>
+              <w:rPr>
+                <w:b/>
+                <w:sz w:val="20"/>
+                <w:szCs w:val="20"/>
+              </w:rPr>
+              <w:t>}</w:t>
             </w:r>
           </w:p>
         </w:tc>
@@ -575,7 +721,25 @@
                 <w:sz w:val="20"/>
                 <w:szCs w:val="20"/>
               </w:rPr>
-              <w:t>#=Rok=#</w:t>
+              <w:t>{</w:t>
+            </w:r>
+            <w:proofErr w:type="spellStart"/>
+            <w:r>
+              <w:rPr>
+                <w:b/>
+                <w:sz w:val="20"/>
+                <w:szCs w:val="20"/>
+              </w:rPr>
+              <w:t>ApplicationYear</w:t>
+            </w:r>
+            <w:proofErr w:type="spellEnd"/>
+            <w:r>
+              <w:rPr>
+                <w:b/>
+                <w:sz w:val="20"/>
+                <w:szCs w:val="20"/>
+              </w:rPr>
+              <w:t>}</w:t>
             </w:r>
           </w:p>
         </w:tc>
@@ -621,7 +785,27 @@
           <w:szCs w:val="20"/>
           <w:lang w:val="en-US"/>
         </w:rPr>
-        <w:t>#=DP_Tema=#</w:t>
+        <w:t>{</w:t>
+      </w:r>
+      <w:proofErr w:type="spellStart"/>
+      <w:r>
+        <w:rPr>
+          <w:b/>
+          <w:sz w:val="20"/>
+          <w:szCs w:val="20"/>
+          <w:lang w:val="en-US"/>
+        </w:rPr>
+        <w:t>ThesisTitle</w:t>
+      </w:r>
+      <w:proofErr w:type="spellEnd"/>
+      <w:r>
+        <w:rPr>
+          <w:b/>
+          <w:sz w:val="20"/>
+          <w:szCs w:val="20"/>
+          <w:lang w:val="en-US"/>
+        </w:rPr>
+        <w:t>}</w:t>
       </w:r>
     </w:p>
     <w:p>
@@ -870,7 +1054,7 @@
                 <w:sz w:val="20"/>
                 <w:szCs w:val="20"/>
               </w:rPr>
-              <w:t>#=Oponent1=#</w:t>
+              <w:t>{Opponent1}</w:t>
             </w:r>
           </w:p>
         </w:tc>
@@ -914,7 +1098,23 @@
                 <w:sz w:val="20"/>
                 <w:szCs w:val="20"/>
               </w:rPr>
-              <w:t>#=OpoPrac1=#</w:t>
+              <w:t>{Opponent</w:t>
+            </w:r>
+            <w:r>
+              <w:rPr>
+                <w:b/>
+                <w:sz w:val="20"/>
+                <w:szCs w:val="20"/>
+              </w:rPr>
+              <w:t>1WorkplaceAddress</w:t>
+            </w:r>
+            <w:r>
+              <w:rPr>
+                <w:b/>
+                <w:sz w:val="20"/>
+                <w:szCs w:val="20"/>
+              </w:rPr>
+              <w:t>}</w:t>
             </w:r>
           </w:p>
         </w:tc>
@@ -958,7 +1158,23 @@
                 <w:sz w:val="20"/>
                 <w:szCs w:val="20"/>
               </w:rPr>
-              <w:t>#=OpoTel1=#</w:t>
+              <w:t>{Opponent</w:t>
+            </w:r>
+            <w:r>
+              <w:rPr>
+                <w:b/>
+                <w:sz w:val="20"/>
+                <w:szCs w:val="20"/>
+              </w:rPr>
+              <w:t>1PhoneNumber</w:t>
+            </w:r>
+            <w:r>
+              <w:rPr>
+                <w:b/>
+                <w:sz w:val="20"/>
+                <w:szCs w:val="20"/>
+              </w:rPr>
+              <w:t>}</w:t>
             </w:r>
           </w:p>
         </w:tc>
@@ -1008,7 +1224,23 @@
                 <w:sz w:val="20"/>
                 <w:szCs w:val="20"/>
               </w:rPr>
-              <w:t>#=OpoMail1=#</w:t>
+              <w:t>{Opponent</w:t>
+            </w:r>
+            <w:r>
+              <w:rPr>
+                <w:b/>
+                <w:sz w:val="20"/>
+                <w:szCs w:val="20"/>
+              </w:rPr>
+              <w:t>1Mail</w:t>
+            </w:r>
+            <w:r>
+              <w:rPr>
+                <w:b/>
+                <w:sz w:val="20"/>
+                <w:szCs w:val="20"/>
+              </w:rPr>
+              <w:t>}</w:t>
             </w:r>
           </w:p>
         </w:tc>
@@ -1080,7 +1312,23 @@
                 <w:sz w:val="20"/>
                 <w:szCs w:val="20"/>
               </w:rPr>
-              <w:t>#=Oponent2=#</w:t>
+              <w:t>{Opponent</w:t>
+            </w:r>
+            <w:r>
+              <w:rPr>
+                <w:b/>
+                <w:sz w:val="20"/>
+                <w:szCs w:val="20"/>
+              </w:rPr>
+              <w:t>2</w:t>
+            </w:r>
+            <w:r>
+              <w:rPr>
+                <w:b/>
+                <w:sz w:val="20"/>
+                <w:szCs w:val="20"/>
+              </w:rPr>
+              <w:t>}</w:t>
             </w:r>
           </w:p>
         </w:tc>
@@ -1124,7 +1372,23 @@
                 <w:sz w:val="20"/>
                 <w:szCs w:val="20"/>
               </w:rPr>
-              <w:t>#=OpoPrac2=#</w:t>
+              <w:t>{Opponent2</w:t>
+            </w:r>
+            <w:r>
+              <w:rPr>
+                <w:b/>
+                <w:sz w:val="20"/>
+                <w:szCs w:val="20"/>
+              </w:rPr>
+              <w:t>WorkplaceAddress</w:t>
+            </w:r>
+            <w:r>
+              <w:rPr>
+                <w:b/>
+                <w:sz w:val="20"/>
+                <w:szCs w:val="20"/>
+              </w:rPr>
+              <w:t>}</w:t>
             </w:r>
           </w:p>
         </w:tc>
@@ -1168,7 +1432,23 @@
                 <w:sz w:val="20"/>
                 <w:szCs w:val="20"/>
               </w:rPr>
-              <w:t>#=OpoTel2=#</w:t>
+              <w:t>{Opponent2</w:t>
+            </w:r>
+            <w:r>
+              <w:rPr>
+                <w:b/>
+                <w:sz w:val="20"/>
+                <w:szCs w:val="20"/>
+              </w:rPr>
+              <w:t>PhoneNumber</w:t>
+            </w:r>
+            <w:r>
+              <w:rPr>
+                <w:b/>
+                <w:sz w:val="20"/>
+                <w:szCs w:val="20"/>
+              </w:rPr>
+              <w:t>}</w:t>
             </w:r>
           </w:p>
         </w:tc>
@@ -1218,7 +1498,23 @@
                 <w:sz w:val="20"/>
                 <w:szCs w:val="20"/>
               </w:rPr>
-              <w:t>#=OpoMail2=#</w:t>
+              <w:t>{Opponent2</w:t>
+            </w:r>
+            <w:r>
+              <w:rPr>
+                <w:b/>
+                <w:sz w:val="20"/>
+                <w:szCs w:val="20"/>
+              </w:rPr>
+              <w:t>Mail</w:t>
+            </w:r>
+            <w:r>
+              <w:rPr>
+                <w:b/>
+                <w:sz w:val="20"/>
+                <w:szCs w:val="20"/>
+              </w:rPr>
+              <w:t>}</w:t>
             </w:r>
           </w:p>
         </w:tc>
@@ -1298,7 +1594,23 @@
                 <w:sz w:val="20"/>
                 <w:szCs w:val="20"/>
               </w:rPr>
-              <w:t>#=Oponent3=#</w:t>
+              <w:t>{Opponent</w:t>
+            </w:r>
+            <w:r>
+              <w:rPr>
+                <w:b/>
+                <w:sz w:val="20"/>
+                <w:szCs w:val="20"/>
+              </w:rPr>
+              <w:t>3</w:t>
+            </w:r>
+            <w:r>
+              <w:rPr>
+                <w:b/>
+                <w:sz w:val="20"/>
+                <w:szCs w:val="20"/>
+              </w:rPr>
+              <w:t>}</w:t>
             </w:r>
           </w:p>
         </w:tc>
@@ -1342,7 +1654,23 @@
                 <w:sz w:val="20"/>
                 <w:szCs w:val="20"/>
               </w:rPr>
-              <w:t>#=OpoPrac3=#</w:t>
+              <w:t>{Opponent3</w:t>
+            </w:r>
+            <w:r>
+              <w:rPr>
+                <w:b/>
+                <w:sz w:val="20"/>
+                <w:szCs w:val="20"/>
+              </w:rPr>
+              <w:t>WorkplaceAddress</w:t>
+            </w:r>
+            <w:r>
+              <w:rPr>
+                <w:b/>
+                <w:sz w:val="20"/>
+                <w:szCs w:val="20"/>
+              </w:rPr>
+              <w:t>}</w:t>
             </w:r>
           </w:p>
         </w:tc>
@@ -1392,7 +1720,23 @@
                 <w:sz w:val="20"/>
                 <w:szCs w:val="20"/>
               </w:rPr>
-              <w:t>#=OpoTel3=#</w:t>
+              <w:t>{Opponent3</w:t>
+            </w:r>
+            <w:r>
+              <w:rPr>
+                <w:b/>
+                <w:sz w:val="20"/>
+                <w:szCs w:val="20"/>
+              </w:rPr>
+              <w:t>PhoneNumber</w:t>
+            </w:r>
+            <w:r>
+              <w:rPr>
+                <w:b/>
+                <w:sz w:val="20"/>
+                <w:szCs w:val="20"/>
+              </w:rPr>
+              <w:t>}</w:t>
             </w:r>
           </w:p>
         </w:tc>
@@ -1444,7 +1788,23 @@
                 <w:sz w:val="20"/>
                 <w:szCs w:val="20"/>
               </w:rPr>
-              <w:t>#=OpoMail3=#</w:t>
+              <w:t>{Opponent3</w:t>
+            </w:r>
+            <w:r>
+              <w:rPr>
+                <w:b/>
+                <w:sz w:val="20"/>
+                <w:szCs w:val="20"/>
+              </w:rPr>
+              <w:t>Mail</w:t>
+            </w:r>
+            <w:r>
+              <w:rPr>
+                <w:b/>
+                <w:sz w:val="20"/>
+                <w:szCs w:val="20"/>
+              </w:rPr>
+              <w:t>}</w:t>
             </w:r>
           </w:p>
         </w:tc>
@@ -1477,7 +1837,23 @@
           <w:sz w:val="20"/>
           <w:szCs w:val="20"/>
         </w:rPr>
-        <w:t>#=DenPodpisu=#</w:t>
+        <w:t>{</w:t>
+      </w:r>
+      <w:proofErr w:type="spellStart"/>
+      <w:r>
+        <w:rPr>
+          <w:sz w:val="20"/>
+          <w:szCs w:val="20"/>
+        </w:rPr>
+        <w:t>CurrentDate</w:t>
+      </w:r>
+      <w:proofErr w:type="spellEnd"/>
+      <w:r>
+        <w:rPr>
+          <w:sz w:val="20"/>
+          <w:szCs w:val="20"/>
+        </w:rPr>
+        <w:t>}</w:t>
       </w:r>
     </w:p>
     <w:p>
@@ -1536,7 +1912,7 @@
 </file>
 
 <file path=word/numbering.xml><?xml version="1.0" encoding="utf-8"?>
-<w:numbering xmlns:wpc="http://schemas.microsoft.com/office/word/2010/wordprocessingCanvas" xmlns:cx="http://schemas.microsoft.com/office/drawing/2014/chartex" xmlns:cx1="http://schemas.microsoft.com/office/drawing/2015/9/8/chartex" xmlns:cx2="http://schemas.microsoft.com/office/drawing/2015/10/21/chartex" xmlns:cx3="http://schemas.microsoft.com/office/drawing/2016/5/9/chartex" xmlns:cx4="http://schemas.microsoft.com/office/drawing/2016/5/10/chartex" xmlns:cx5="http://schemas.microsoft.com/office/drawing/2016/5/11/chartex" xmlns:cx6="http://schemas.microsoft.com/office/drawing/2016/5/12/chartex" xmlns:cx7="http://schemas.microsoft.com/office/drawing/2016/5/13/chartex" xmlns:cx8="http://schemas.microsoft.com/office/drawing/2016/5/14/chartex" xmlns:mc="http://schemas.openxmlformats.org/markup-compatibility/2006" xmlns:aink="http://schemas.microsoft.com/office/drawing/2016/ink" xmlns:am3d="http://schemas.microsoft.com/office/drawing/2017/model3d" xmlns:o="urn:schemas-microsoft-com:office:office" xmlns:oel="http://schemas.microsoft.com/office/2019/extlst" xmlns:r="http://schemas.openxmlformats.org/officeDocument/2006/relationships" xmlns:m="http://schemas.openxmlformats.org/officeDocument/2006/math" xmlns:v="urn:schemas-microsoft-com:vml" xmlns:wp14="http://schemas.microsoft.com/office/word/2010/wordprocessingDrawing" xmlns:wp="http://schemas.openxmlformats.org/drawingml/2006/wordprocessingDrawing" xmlns:w10="urn:schemas-microsoft-com:office:word" xmlns:w="http://schemas.openxmlformats.org/wordprocessingml/2006/main" xmlns:w14="http://schemas.microsoft.com/office/word/2010/wordml" xmlns:w15="http://schemas.microsoft.com/office/word/2012/wordml" xmlns:w16cex="http://schemas.microsoft.com/office/word/2018/wordml/cex" xmlns:w16cid="http://schemas.microsoft.com/office/word/2016/wordml/cid" xmlns:w16="http://schemas.microsoft.com/office/word/2018/wordml" xmlns:w16sdtdh="http://schemas.microsoft.com/office/word/2020/wordml/sdtdatahash" xmlns:w16se="http://schemas.microsoft.com/office/word/2015/wordml/symex" xmlns:wpg="http://schemas.microsoft.com/office/word/2010/wordprocessingGroup" xmlns:wpi="http://schemas.microsoft.com/office/word/2010/wordprocessingInk" xmlns:wne="http://schemas.microsoft.com/office/word/2006/wordml" xmlns:wps="http://schemas.microsoft.com/office/word/2010/wordprocessingShape" mc:Ignorable="w14 w15 w16se w16cid w16 w16cex w16sdtdh wp14">
+<w:numbering xmlns:wpc="http://schemas.microsoft.com/office/word/2010/wordprocessingCanvas" xmlns:cx="http://schemas.microsoft.com/office/drawing/2014/chartex" xmlns:cx1="http://schemas.microsoft.com/office/drawing/2015/9/8/chartex" xmlns:cx2="http://schemas.microsoft.com/office/drawing/2015/10/21/chartex" xmlns:cx3="http://schemas.microsoft.com/office/drawing/2016/5/9/chartex" xmlns:cx4="http://schemas.microsoft.com/office/drawing/2016/5/10/chartex" xmlns:cx5="http://schemas.microsoft.com/office/drawing/2016/5/11/chartex" xmlns:cx6="http://schemas.microsoft.com/office/drawing/2016/5/12/chartex" xmlns:cx7="http://schemas.microsoft.com/office/drawing/2016/5/13/chartex" xmlns:cx8="http://schemas.microsoft.com/office/drawing/2016/5/14/chartex" xmlns:mc="http://schemas.openxmlformats.org/markup-compatibility/2006" xmlns:aink="http://schemas.microsoft.com/office/drawing/2016/ink" xmlns:am3d="http://schemas.microsoft.com/office/drawing/2017/model3d" xmlns:o="urn:schemas-microsoft-com:office:office" xmlns:oel="http://schemas.microsoft.com/office/2019/extlst" xmlns:r="http://schemas.openxmlformats.org/officeDocument/2006/relationships" xmlns:m="http://schemas.openxmlformats.org/officeDocument/2006/math" xmlns:v="urn:schemas-microsoft-com:vml" xmlns:wp14="http://schemas.microsoft.com/office/word/2010/wordprocessingDrawing" xmlns:wp="http://schemas.openxmlformats.org/drawingml/2006/wordprocessingDrawing" xmlns:w10="urn:schemas-microsoft-com:office:word" xmlns:w="http://schemas.openxmlformats.org/wordprocessingml/2006/main" xmlns:w14="http://schemas.microsoft.com/office/word/2010/wordml" xmlns:w15="http://schemas.microsoft.com/office/word/2012/wordml" xmlns:w16cex="http://schemas.microsoft.com/office/word/2018/wordml/cex" xmlns:w16cid="http://schemas.microsoft.com/office/word/2016/wordml/cid" xmlns:w16="http://schemas.microsoft.com/office/word/2018/wordml" xmlns:w16du="http://schemas.microsoft.com/office/word/2023/wordml/word16du" xmlns:w16sdtdh="http://schemas.microsoft.com/office/word/2020/wordml/sdtdatahash" xmlns:w16sdtfl="http://schemas.microsoft.com/office/word/2024/wordml/sdtformatlock" xmlns:w16se="http://schemas.microsoft.com/office/word/2015/wordml/symex" xmlns:wpg="http://schemas.microsoft.com/office/word/2010/wordprocessingGroup" xmlns:wpi="http://schemas.microsoft.com/office/word/2010/wordprocessingInk" xmlns:wne="http://schemas.microsoft.com/office/word/2006/wordml" xmlns:wps="http://schemas.microsoft.com/office/word/2010/wordprocessingShape" mc:Ignorable="w14 w15 w16se w16cid w16 w16cex w16sdtdh w16sdtfl w16du wp14">
   <w:abstractNum w:abstractNumId="0" w15:restartNumberingAfterBreak="0">
     <w:nsid w:val="1683633B"/>
     <w:multiLevelType w:val="hybridMultilevel"/>
@@ -1657,7 +2033,7 @@
 </file>
 
 <file path=word/styles.xml><?xml version="1.0" encoding="utf-8"?>
-<w:styles xmlns:mc="http://schemas.openxmlformats.org/markup-compatibility/2006" xmlns:r="http://schemas.openxmlformats.org/officeDocument/2006/relationships" xmlns:w="http://schemas.openxmlformats.org/wordprocessingml/2006/main" xmlns:w14="http://schemas.microsoft.com/office/word/2010/wordml" xmlns:w15="http://schemas.microsoft.com/office/word/2012/wordml" xmlns:w16cex="http://schemas.microsoft.com/office/word/2018/wordml/cex" xmlns:w16cid="http://schemas.microsoft.com/office/word/2016/wordml/cid" xmlns:w16="http://schemas.microsoft.com/office/word/2018/wordml" xmlns:w16sdtdh="http://schemas.microsoft.com/office/word/2020/wordml/sdtdatahash" xmlns:w16se="http://schemas.microsoft.com/office/word/2015/wordml/symex" mc:Ignorable="w14 w15 w16se w16cid w16 w16cex w16sdtdh">
+<w:styles xmlns:mc="http://schemas.openxmlformats.org/markup-compatibility/2006" xmlns:r="http://schemas.openxmlformats.org/officeDocument/2006/relationships" xmlns:w="http://schemas.openxmlformats.org/wordprocessingml/2006/main" xmlns:w14="http://schemas.microsoft.com/office/word/2010/wordml" xmlns:w15="http://schemas.microsoft.com/office/word/2012/wordml" xmlns:w16cex="http://schemas.microsoft.com/office/word/2018/wordml/cex" xmlns:w16cid="http://schemas.microsoft.com/office/word/2016/wordml/cid" xmlns:w16="http://schemas.microsoft.com/office/word/2018/wordml" xmlns:w16du="http://schemas.microsoft.com/office/word/2023/wordml/word16du" xmlns:w16sdtdh="http://schemas.microsoft.com/office/word/2020/wordml/sdtdatahash" xmlns:w16sdtfl="http://schemas.microsoft.com/office/word/2024/wordml/sdtformatlock" xmlns:w16se="http://schemas.microsoft.com/office/word/2015/wordml/symex" mc:Ignorable="w14 w15 w16se w16cid w16 w16cex w16sdtdh w16sdtfl w16du">
   <w:docDefaults>
     <w:rPrDefault>
       <w:rPr>
@@ -1828,7 +2204,7 @@
     <w:lsdException w:name="Table Web 2" w:semiHidden="1" w:unhideWhenUsed="1"/>
     <w:lsdException w:name="Table Web 3" w:semiHidden="1" w:unhideWhenUsed="1"/>
     <w:lsdException w:name="Balloon Text" w:semiHidden="1" w:unhideWhenUsed="1"/>
-    <w:lsdException w:name="Table Grid" w:semiHidden="1" w:uiPriority="59" w:unhideWhenUsed="1"/>
+    <w:lsdException w:name="Table Grid" w:uiPriority="59"/>
     <w:lsdException w:name="Table Theme" w:semiHidden="1" w:unhideWhenUsed="1"/>
     <w:lsdException w:name="Placeholder Text" w:semiHidden="1"/>
     <w:lsdException w:name="No Spacing" w:uiPriority="1" w:qFormat="1"/>
@@ -2416,11 +2792,12 @@
 </file>
 
 <file path=customXml/item1.xml><?xml version="1.0" encoding="utf-8"?>
-<p:properties xmlns:p="http://schemas.microsoft.com/office/2006/metadata/properties" xmlns:xsi="http://www.w3.org/2001/XMLSchema-instance" xmlns:pc="http://schemas.microsoft.com/office/infopath/2007/PartnerControls">
-  <documentManagement>
-    <WordExporterTemplatesListTitle xmlns="a2401868-8e3b-4668-96e5-cce815bcd59b">DP_Skolitel</WordExporterTemplatesListTitle>
-  </documentManagement>
-</p:properties>
+<?mso-contentType ?>
+<FormTemplates xmlns="http://schemas.microsoft.com/sharepoint/v3/contenttype/forms">
+  <Display>DocumentLibraryForm</Display>
+  <Edit>DocumentLibraryForm</Edit>
+  <New>DocumentLibraryForm</New>
+</FormTemplates>
 </file>
 
 <file path=customXml/item2.xml><?xml version="1.0" encoding="utf-8"?>
@@ -2550,20 +2927,17 @@
 </file>
 
 <file path=customXml/item3.xml><?xml version="1.0" encoding="utf-8"?>
-<?mso-contentType ?>
-<FormTemplates xmlns="http://schemas.microsoft.com/sharepoint/v3/contenttype/forms">
-  <Display>DocumentLibraryForm</Display>
-  <Edit>DocumentLibraryForm</Edit>
-  <New>DocumentLibraryForm</New>
-</FormTemplates>
+<p:properties xmlns:p="http://schemas.microsoft.com/office/2006/metadata/properties" xmlns:xsi="http://www.w3.org/2001/XMLSchema-instance" xmlns:pc="http://schemas.microsoft.com/office/infopath/2007/PartnerControls">
+  <documentManagement>
+    <WordExporterTemplatesListTitle xmlns="a2401868-8e3b-4668-96e5-cce815bcd59b">DP_Skolitel</WordExporterTemplatesListTitle>
+  </documentManagement>
+</p:properties>
 </file>
 
 <file path=customXml/itemProps1.xml><?xml version="1.0" encoding="utf-8"?>
-<ds:datastoreItem xmlns:ds="http://schemas.openxmlformats.org/officeDocument/2006/customXml" ds:itemID="{17D5C304-CD17-4BC9-9020-3340B1FE0BBA}">
+<ds:datastoreItem xmlns:ds="http://schemas.openxmlformats.org/officeDocument/2006/customXml" ds:itemID="{6E3F2660-1E52-43A0-9320-CC375B913187}">
   <ds:schemaRefs>
-    <ds:schemaRef ds:uri="http://schemas.microsoft.com/office/2006/metadata/properties"/>
-    <ds:schemaRef ds:uri="http://schemas.microsoft.com/office/infopath/2007/PartnerControls"/>
-    <ds:schemaRef ds:uri="a2401868-8e3b-4668-96e5-cce815bcd59b"/>
+    <ds:schemaRef ds:uri="http://schemas.microsoft.com/sharepoint/v3/contenttype/forms"/>
   </ds:schemaRefs>
 </ds:datastoreItem>
 </file>
@@ -2587,9 +2961,11 @@
 </file>
 
 <file path=customXml/itemProps3.xml><?xml version="1.0" encoding="utf-8"?>
-<ds:datastoreItem xmlns:ds="http://schemas.openxmlformats.org/officeDocument/2006/customXml" ds:itemID="{6E3F2660-1E52-43A0-9320-CC375B913187}">
+<ds:datastoreItem xmlns:ds="http://schemas.openxmlformats.org/officeDocument/2006/customXml" ds:itemID="{17D5C304-CD17-4BC9-9020-3340B1FE0BBA}">
   <ds:schemaRefs>
-    <ds:schemaRef ds:uri="http://schemas.microsoft.com/sharepoint/v3/contenttype/forms"/>
+    <ds:schemaRef ds:uri="http://schemas.microsoft.com/office/2006/metadata/properties"/>
+    <ds:schemaRef ds:uri="http://schemas.microsoft.com/office/infopath/2007/PartnerControls"/>
+    <ds:schemaRef ds:uri="a2401868-8e3b-4668-96e5-cce815bcd59b"/>
   </ds:schemaRefs>
 </ds:datastoreItem>
 </file>
</xml_diff>

<commit_message>
HTTPS and LettuceEncrypt removed
</commit_message>
<xml_diff>
--- a/PhDManager/wwwroot/templates/dissertation_defense_supervisor_template.docx
+++ b/PhDManager/wwwroot/templates/dissertation_defense_supervisor_template.docx
@@ -160,25 +160,7 @@
                 <w:sz w:val="20"/>
                 <w:szCs w:val="20"/>
               </w:rPr>
-              <w:t>{</w:t>
-            </w:r>
-            <w:proofErr w:type="spellStart"/>
-            <w:r>
-              <w:rPr>
-                <w:b/>
-                <w:sz w:val="20"/>
-                <w:szCs w:val="20"/>
-              </w:rPr>
-              <w:t>Student</w:t>
-            </w:r>
-            <w:proofErr w:type="spellEnd"/>
-            <w:r>
-              <w:rPr>
-                <w:b/>
-                <w:sz w:val="20"/>
-                <w:szCs w:val="20"/>
-              </w:rPr>
-              <w:t>}</w:t>
+              <w:t>{Student}</w:t>
             </w:r>
           </w:p>
         </w:tc>
@@ -222,25 +204,7 @@
                 <w:sz w:val="20"/>
                 <w:szCs w:val="20"/>
               </w:rPr>
-              <w:t>{</w:t>
-            </w:r>
-            <w:proofErr w:type="spellStart"/>
-            <w:r>
-              <w:rPr>
-                <w:b/>
-                <w:sz w:val="20"/>
-                <w:szCs w:val="20"/>
-              </w:rPr>
-              <w:t>StudyForm</w:t>
-            </w:r>
-            <w:proofErr w:type="spellEnd"/>
-            <w:r>
-              <w:rPr>
-                <w:b/>
-                <w:sz w:val="20"/>
-                <w:szCs w:val="20"/>
-              </w:rPr>
-              <w:t>}</w:t>
+              <w:t>{StudyForm}</w:t>
             </w:r>
           </w:p>
         </w:tc>
@@ -284,25 +248,7 @@
                 <w:sz w:val="20"/>
                 <w:szCs w:val="20"/>
               </w:rPr>
-              <w:t>{</w:t>
-            </w:r>
-            <w:proofErr w:type="spellStart"/>
-            <w:r>
-              <w:rPr>
-                <w:b/>
-                <w:sz w:val="20"/>
-                <w:szCs w:val="20"/>
-              </w:rPr>
-              <w:t>StudyProgram</w:t>
-            </w:r>
-            <w:proofErr w:type="spellEnd"/>
-            <w:r>
-              <w:rPr>
-                <w:b/>
-                <w:sz w:val="20"/>
-                <w:szCs w:val="20"/>
-              </w:rPr>
-              <w:t>}</w:t>
+              <w:t>{StudyProgram}</w:t>
             </w:r>
           </w:p>
         </w:tc>
@@ -346,25 +292,7 @@
                 <w:sz w:val="20"/>
                 <w:szCs w:val="20"/>
               </w:rPr>
-              <w:t>{</w:t>
-            </w:r>
-            <w:proofErr w:type="spellStart"/>
-            <w:r>
-              <w:rPr>
-                <w:b/>
-                <w:sz w:val="20"/>
-                <w:szCs w:val="20"/>
-              </w:rPr>
-              <w:t>StudyField</w:t>
-            </w:r>
-            <w:proofErr w:type="spellEnd"/>
-            <w:r>
-              <w:rPr>
-                <w:b/>
-                <w:sz w:val="20"/>
-                <w:szCs w:val="20"/>
-              </w:rPr>
-              <w:t>}</w:t>
+              <w:t>{StudyField}</w:t>
             </w:r>
           </w:p>
         </w:tc>
@@ -454,25 +382,7 @@
                 <w:sz w:val="20"/>
                 <w:szCs w:val="20"/>
               </w:rPr>
-              <w:t>{</w:t>
-            </w:r>
-            <w:proofErr w:type="spellStart"/>
-            <w:r>
-              <w:rPr>
-                <w:b/>
-                <w:sz w:val="20"/>
-                <w:szCs w:val="20"/>
-              </w:rPr>
-              <w:t>Supervisor</w:t>
-            </w:r>
-            <w:proofErr w:type="spellEnd"/>
-            <w:r>
-              <w:rPr>
-                <w:b/>
-                <w:sz w:val="20"/>
-                <w:szCs w:val="20"/>
-              </w:rPr>
-              <w:t>}</w:t>
+              <w:t>{Supervisor}</w:t>
             </w:r>
           </w:p>
         </w:tc>
@@ -532,25 +442,7 @@
                 <w:sz w:val="20"/>
                 <w:szCs w:val="20"/>
               </w:rPr>
-              <w:t>{</w:t>
-            </w:r>
-            <w:proofErr w:type="spellStart"/>
-            <w:r>
-              <w:rPr>
-                <w:b/>
-                <w:sz w:val="20"/>
-                <w:szCs w:val="20"/>
-              </w:rPr>
-              <w:t>StudyStartDate</w:t>
-            </w:r>
-            <w:proofErr w:type="spellEnd"/>
-            <w:r>
-              <w:rPr>
-                <w:b/>
-                <w:sz w:val="20"/>
-                <w:szCs w:val="20"/>
-              </w:rPr>
-              <w:t>}</w:t>
+              <w:t>{StudyStartDate}</w:t>
             </w:r>
           </w:p>
         </w:tc>
@@ -595,27 +487,7 @@
                 <w:szCs w:val="20"/>
                 <w:lang w:val="en-US"/>
               </w:rPr>
-              <w:t>{</w:t>
-            </w:r>
-            <w:proofErr w:type="spellStart"/>
-            <w:r>
-              <w:rPr>
-                <w:b/>
-                <w:sz w:val="20"/>
-                <w:szCs w:val="20"/>
-                <w:lang w:val="en-US"/>
-              </w:rPr>
-              <w:t>StudyEndDate</w:t>
-            </w:r>
-            <w:proofErr w:type="spellEnd"/>
-            <w:r>
-              <w:rPr>
-                <w:b/>
-                <w:sz w:val="20"/>
-                <w:szCs w:val="20"/>
-                <w:lang w:val="en-US"/>
-              </w:rPr>
-              <w:t>}</w:t>
+              <w:t>{StudyEndDate}</w:t>
             </w:r>
           </w:p>
         </w:tc>
@@ -659,25 +531,7 @@
                 <w:sz w:val="20"/>
                 <w:szCs w:val="20"/>
               </w:rPr>
-              <w:t>{</w:t>
-            </w:r>
-            <w:proofErr w:type="spellStart"/>
-            <w:r>
-              <w:rPr>
-                <w:b/>
-                <w:sz w:val="20"/>
-                <w:szCs w:val="20"/>
-              </w:rPr>
-              <w:t>CreditsCount</w:t>
-            </w:r>
-            <w:proofErr w:type="spellEnd"/>
-            <w:r>
-              <w:rPr>
-                <w:b/>
-                <w:sz w:val="20"/>
-                <w:szCs w:val="20"/>
-              </w:rPr>
-              <w:t>}</w:t>
+              <w:t>{CreditsCount}</w:t>
             </w:r>
           </w:p>
         </w:tc>
@@ -721,25 +575,7 @@
                 <w:sz w:val="20"/>
                 <w:szCs w:val="20"/>
               </w:rPr>
-              <w:t>{</w:t>
-            </w:r>
-            <w:proofErr w:type="spellStart"/>
-            <w:r>
-              <w:rPr>
-                <w:b/>
-                <w:sz w:val="20"/>
-                <w:szCs w:val="20"/>
-              </w:rPr>
-              <w:t>ApplicationYear</w:t>
-            </w:r>
-            <w:proofErr w:type="spellEnd"/>
-            <w:r>
-              <w:rPr>
-                <w:b/>
-                <w:sz w:val="20"/>
-                <w:szCs w:val="20"/>
-              </w:rPr>
-              <w:t>}</w:t>
+              <w:t>{ApplicationYear}</w:t>
             </w:r>
           </w:p>
         </w:tc>
@@ -785,27 +621,7 @@
           <w:szCs w:val="20"/>
           <w:lang w:val="en-US"/>
         </w:rPr>
-        <w:t>{</w:t>
-      </w:r>
-      <w:proofErr w:type="spellStart"/>
-      <w:r>
-        <w:rPr>
-          <w:b/>
-          <w:sz w:val="20"/>
-          <w:szCs w:val="20"/>
-          <w:lang w:val="en-US"/>
-        </w:rPr>
-        <w:t>ThesisTitle</w:t>
-      </w:r>
-      <w:proofErr w:type="spellEnd"/>
-      <w:r>
-        <w:rPr>
-          <w:b/>
-          <w:sz w:val="20"/>
-          <w:szCs w:val="20"/>
-          <w:lang w:val="en-US"/>
-        </w:rPr>
-        <w:t>}</w:t>
+        <w:t>{ThesisTitle}</w:t>
       </w:r>
     </w:p>
     <w:p>
@@ -961,7 +777,8 @@
           <w:sz w:val="18"/>
           <w:szCs w:val="18"/>
         </w:rPr>
-        <w:t>Prosíme do návrhu uviesť len tých oponentov, ktorí s oponentúrou predbežne súhlasia.</w:t>
+        <w:t>Prosíme do návrhu uviesť len tých oponentov, ktorí s oponentúrou predbežne
+                    súhlasia.</w:t>
       </w:r>
     </w:p>
     <w:p>
@@ -1098,23 +915,7 @@
                 <w:sz w:val="20"/>
                 <w:szCs w:val="20"/>
               </w:rPr>
-              <w:t>{Opponent</w:t>
-            </w:r>
-            <w:r>
-              <w:rPr>
-                <w:b/>
-                <w:sz w:val="20"/>
-                <w:szCs w:val="20"/>
-              </w:rPr>
-              <w:t>1WorkplaceAddress</w:t>
-            </w:r>
-            <w:r>
-              <w:rPr>
-                <w:b/>
-                <w:sz w:val="20"/>
-                <w:szCs w:val="20"/>
-              </w:rPr>
-              <w:t>}</w:t>
+              <w:t>{Opponent1WorkplaceAddress}</w:t>
             </w:r>
           </w:p>
         </w:tc>
@@ -1158,23 +959,7 @@
                 <w:sz w:val="20"/>
                 <w:szCs w:val="20"/>
               </w:rPr>
-              <w:t>{Opponent</w:t>
-            </w:r>
-            <w:r>
-              <w:rPr>
-                <w:b/>
-                <w:sz w:val="20"/>
-                <w:szCs w:val="20"/>
-              </w:rPr>
-              <w:t>1PhoneNumber</w:t>
-            </w:r>
-            <w:r>
-              <w:rPr>
-                <w:b/>
-                <w:sz w:val="20"/>
-                <w:szCs w:val="20"/>
-              </w:rPr>
-              <w:t>}</w:t>
+              <w:t>{Opponent1PhoneNumber}</w:t>
             </w:r>
           </w:p>
         </w:tc>
@@ -1224,23 +1009,7 @@
                 <w:sz w:val="20"/>
                 <w:szCs w:val="20"/>
               </w:rPr>
-              <w:t>{Opponent</w:t>
-            </w:r>
-            <w:r>
-              <w:rPr>
-                <w:b/>
-                <w:sz w:val="20"/>
-                <w:szCs w:val="20"/>
-              </w:rPr>
-              <w:t>1Mail</w:t>
-            </w:r>
-            <w:r>
-              <w:rPr>
-                <w:b/>
-                <w:sz w:val="20"/>
-                <w:szCs w:val="20"/>
-              </w:rPr>
-              <w:t>}</w:t>
+              <w:t>{Opponent1Mail}</w:t>
             </w:r>
           </w:p>
         </w:tc>
@@ -1312,23 +1081,7 @@
                 <w:sz w:val="20"/>
                 <w:szCs w:val="20"/>
               </w:rPr>
-              <w:t>{Opponent</w:t>
-            </w:r>
-            <w:r>
-              <w:rPr>
-                <w:b/>
-                <w:sz w:val="20"/>
-                <w:szCs w:val="20"/>
-              </w:rPr>
-              <w:t>2</w:t>
-            </w:r>
-            <w:r>
-              <w:rPr>
-                <w:b/>
-                <w:sz w:val="20"/>
-                <w:szCs w:val="20"/>
-              </w:rPr>
-              <w:t>}</w:t>
+              <w:t>{Opponent2}</w:t>
             </w:r>
           </w:p>
         </w:tc>
@@ -1372,23 +1125,7 @@
                 <w:sz w:val="20"/>
                 <w:szCs w:val="20"/>
               </w:rPr>
-              <w:t>{Opponent2</w:t>
-            </w:r>
-            <w:r>
-              <w:rPr>
-                <w:b/>
-                <w:sz w:val="20"/>
-                <w:szCs w:val="20"/>
-              </w:rPr>
-              <w:t>WorkplaceAddress</w:t>
-            </w:r>
-            <w:r>
-              <w:rPr>
-                <w:b/>
-                <w:sz w:val="20"/>
-                <w:szCs w:val="20"/>
-              </w:rPr>
-              <w:t>}</w:t>
+              <w:t>{Opponent2WorkplaceAddress}</w:t>
             </w:r>
           </w:p>
         </w:tc>
@@ -1432,23 +1169,7 @@
                 <w:sz w:val="20"/>
                 <w:szCs w:val="20"/>
               </w:rPr>
-              <w:t>{Opponent2</w:t>
-            </w:r>
-            <w:r>
-              <w:rPr>
-                <w:b/>
-                <w:sz w:val="20"/>
-                <w:szCs w:val="20"/>
-              </w:rPr>
-              <w:t>PhoneNumber</w:t>
-            </w:r>
-            <w:r>
-              <w:rPr>
-                <w:b/>
-                <w:sz w:val="20"/>
-                <w:szCs w:val="20"/>
-              </w:rPr>
-              <w:t>}</w:t>
+              <w:t>{Opponent2PhoneNumber}</w:t>
             </w:r>
           </w:p>
         </w:tc>
@@ -1498,23 +1219,7 @@
                 <w:sz w:val="20"/>
                 <w:szCs w:val="20"/>
               </w:rPr>
-              <w:t>{Opponent2</w:t>
-            </w:r>
-            <w:r>
-              <w:rPr>
-                <w:b/>
-                <w:sz w:val="20"/>
-                <w:szCs w:val="20"/>
-              </w:rPr>
-              <w:t>Mail</w:t>
-            </w:r>
-            <w:r>
-              <w:rPr>
-                <w:b/>
-                <w:sz w:val="20"/>
-                <w:szCs w:val="20"/>
-              </w:rPr>
-              <w:t>}</w:t>
+              <w:t>{Opponent2Mail}</w:t>
             </w:r>
           </w:p>
         </w:tc>
@@ -1594,23 +1299,7 @@
                 <w:sz w:val="20"/>
                 <w:szCs w:val="20"/>
               </w:rPr>
-              <w:t>{Opponent</w:t>
-            </w:r>
-            <w:r>
-              <w:rPr>
-                <w:b/>
-                <w:sz w:val="20"/>
-                <w:szCs w:val="20"/>
-              </w:rPr>
-              <w:t>3</w:t>
-            </w:r>
-            <w:r>
-              <w:rPr>
-                <w:b/>
-                <w:sz w:val="20"/>
-                <w:szCs w:val="20"/>
-              </w:rPr>
-              <w:t>}</w:t>
+              <w:t>{Opponent3}</w:t>
             </w:r>
           </w:p>
         </w:tc>
@@ -1654,23 +1343,7 @@
                 <w:sz w:val="20"/>
                 <w:szCs w:val="20"/>
               </w:rPr>
-              <w:t>{Opponent3</w:t>
-            </w:r>
-            <w:r>
-              <w:rPr>
-                <w:b/>
-                <w:sz w:val="20"/>
-                <w:szCs w:val="20"/>
-              </w:rPr>
-              <w:t>WorkplaceAddress</w:t>
-            </w:r>
-            <w:r>
-              <w:rPr>
-                <w:b/>
-                <w:sz w:val="20"/>
-                <w:szCs w:val="20"/>
-              </w:rPr>
-              <w:t>}</w:t>
+              <w:t>{Opponent3WorkplaceAddress}</w:t>
             </w:r>
           </w:p>
         </w:tc>
@@ -1720,23 +1393,7 @@
                 <w:sz w:val="20"/>
                 <w:szCs w:val="20"/>
               </w:rPr>
-              <w:t>{Opponent3</w:t>
-            </w:r>
-            <w:r>
-              <w:rPr>
-                <w:b/>
-                <w:sz w:val="20"/>
-                <w:szCs w:val="20"/>
-              </w:rPr>
-              <w:t>PhoneNumber</w:t>
-            </w:r>
-            <w:r>
-              <w:rPr>
-                <w:b/>
-                <w:sz w:val="20"/>
-                <w:szCs w:val="20"/>
-              </w:rPr>
-              <w:t>}</w:t>
+              <w:t>{Opponent3PhoneNumber}</w:t>
             </w:r>
           </w:p>
         </w:tc>
@@ -1788,23 +1445,7 @@
                 <w:sz w:val="20"/>
                 <w:szCs w:val="20"/>
               </w:rPr>
-              <w:t>{Opponent3</w:t>
-            </w:r>
-            <w:r>
-              <w:rPr>
-                <w:b/>
-                <w:sz w:val="20"/>
-                <w:szCs w:val="20"/>
-              </w:rPr>
-              <w:t>Mail</w:t>
-            </w:r>
-            <w:r>
-              <w:rPr>
-                <w:b/>
-                <w:sz w:val="20"/>
-                <w:szCs w:val="20"/>
-              </w:rPr>
-              <w:t>}</w:t>
+              <w:t>{Opponent3Mail}</w:t>
             </w:r>
           </w:p>
         </w:tc>
@@ -1837,23 +1478,7 @@
           <w:sz w:val="20"/>
           <w:szCs w:val="20"/>
         </w:rPr>
-        <w:t>{</w:t>
-      </w:r>
-      <w:proofErr w:type="spellStart"/>
-      <w:r>
-        <w:rPr>
-          <w:sz w:val="20"/>
-          <w:szCs w:val="20"/>
-        </w:rPr>
-        <w:t>CurrentDate</w:t>
-      </w:r>
-      <w:proofErr w:type="spellEnd"/>
-      <w:r>
-        <w:rPr>
-          <w:sz w:val="20"/>
-          <w:szCs w:val="20"/>
-        </w:rPr>
-        <w:t>}</w:t>
+        <w:t>{CurrentDate}</w:t>
       </w:r>
     </w:p>
     <w:p>

</xml_diff>